<commit_message>
docs: Add headings for GDD
</commit_message>
<xml_diff>
--- a/Game Design Document.docx
+++ b/Game Design Document.docx
@@ -1,6 +1,6 @@
 
 <file path=word/document.xml><?xml version="1.0" encoding="utf-8"?>
-<w:document xmlns:wpc="http://schemas.microsoft.com/office/word/2010/wordprocessingCanvas" xmlns:cx="http://schemas.microsoft.com/office/drawing/2014/chartex" xmlns:cx1="http://schemas.microsoft.com/office/drawing/2015/9/8/chartex" xmlns:cx2="http://schemas.microsoft.com/office/drawing/2015/10/21/chartex" xmlns:cx3="http://schemas.microsoft.com/office/drawing/2016/5/9/chartex" xmlns:cx4="http://schemas.microsoft.com/office/drawing/2016/5/10/chartex" xmlns:cx5="http://schemas.microsoft.com/office/drawing/2016/5/11/chartex" xmlns:cx6="http://schemas.microsoft.com/office/drawing/2016/5/12/chartex" xmlns:cx7="http://schemas.microsoft.com/office/drawing/2016/5/13/chartex" xmlns:cx8="http://schemas.microsoft.com/office/drawing/2016/5/14/chartex" xmlns:mc="http://schemas.openxmlformats.org/markup-compatibility/2006" xmlns:aink="http://schemas.microsoft.com/office/drawing/2016/ink" xmlns:am3d="http://schemas.microsoft.com/office/drawing/2017/model3d" xmlns:o="urn:schemas-microsoft-com:office:office" xmlns:oel="http://schemas.microsoft.com/office/2019/extlst" xmlns:r="http://schemas.openxmlformats.org/officeDocument/2006/relationships" xmlns:m="http://schemas.openxmlformats.org/officeDocument/2006/math" xmlns:v="urn:schemas-microsoft-com:vml" xmlns:wp14="http://schemas.microsoft.com/office/word/2010/wordprocessingDrawing" xmlns:wp="http://schemas.openxmlformats.org/drawingml/2006/wordprocessingDrawing" xmlns:w10="urn:schemas-microsoft-com:office:word" xmlns:w="http://schemas.openxmlformats.org/wordprocessingml/2006/main" xmlns:w14="http://schemas.microsoft.com/office/word/2010/wordml" xmlns:w15="http://schemas.microsoft.com/office/word/2012/wordml" xmlns:w16cex="http://schemas.microsoft.com/office/word/2018/wordml/cex" xmlns:w16cid="http://schemas.microsoft.com/office/word/2016/wordml/cid" xmlns:w16="http://schemas.microsoft.com/office/word/2018/wordml" xmlns:w16sdtdh="http://schemas.microsoft.com/office/word/2020/wordml/sdtdatahash" xmlns:w16se="http://schemas.microsoft.com/office/word/2015/wordml/symex" xmlns:wpg="http://schemas.microsoft.com/office/word/2010/wordprocessingGroup" xmlns:wpi="http://schemas.microsoft.com/office/word/2010/wordprocessingInk" xmlns:wne="http://schemas.microsoft.com/office/word/2006/wordml" xmlns:wps="http://schemas.microsoft.com/office/word/2010/wordprocessingShape" mc:Ignorable="w14 w15 w16se w16cid w16 w16cex w16sdtdh wp14">
+<w:document xmlns:wpc="http://schemas.microsoft.com/office/word/2010/wordprocessingCanvas" xmlns:cx="http://schemas.microsoft.com/office/drawing/2014/chartex" xmlns:cx1="http://schemas.microsoft.com/office/drawing/2015/9/8/chartex" xmlns:cx2="http://schemas.microsoft.com/office/drawing/2015/10/21/chartex" xmlns:cx3="http://schemas.microsoft.com/office/drawing/2016/5/9/chartex" xmlns:cx4="http://schemas.microsoft.com/office/drawing/2016/5/10/chartex" xmlns:cx5="http://schemas.microsoft.com/office/drawing/2016/5/11/chartex" xmlns:cx6="http://schemas.microsoft.com/office/drawing/2016/5/12/chartex" xmlns:cx7="http://schemas.microsoft.com/office/drawing/2016/5/13/chartex" xmlns:cx8="http://schemas.microsoft.com/office/drawing/2016/5/14/chartex" xmlns:mc="http://schemas.openxmlformats.org/markup-compatibility/2006" xmlns:aink="http://schemas.microsoft.com/office/drawing/2016/ink" xmlns:am3d="http://schemas.microsoft.com/office/drawing/2017/model3d" xmlns:o="urn:schemas-microsoft-com:office:office" xmlns:r="http://schemas.openxmlformats.org/officeDocument/2006/relationships" xmlns:m="http://schemas.openxmlformats.org/officeDocument/2006/math" xmlns:v="urn:schemas-microsoft-com:vml" xmlns:wp14="http://schemas.microsoft.com/office/word/2010/wordprocessingDrawing" xmlns:wp="http://schemas.openxmlformats.org/drawingml/2006/wordprocessingDrawing" xmlns:w10="urn:schemas-microsoft-com:office:word" xmlns:w="http://schemas.openxmlformats.org/wordprocessingml/2006/main" xmlns:w14="http://schemas.microsoft.com/office/word/2010/wordml" xmlns:w15="http://schemas.microsoft.com/office/word/2012/wordml" xmlns:w16cex="http://schemas.microsoft.com/office/word/2018/wordml/cex" xmlns:w16cid="http://schemas.microsoft.com/office/word/2016/wordml/cid" xmlns:w16="http://schemas.microsoft.com/office/word/2018/wordml" xmlns:w16sdtdh="http://schemas.microsoft.com/office/word/2020/wordml/sdtdatahash" xmlns:w16se="http://schemas.microsoft.com/office/word/2015/wordml/symex" xmlns:wpg="http://schemas.microsoft.com/office/word/2010/wordprocessingGroup" xmlns:wpi="http://schemas.microsoft.com/office/word/2010/wordprocessingInk" xmlns:wne="http://schemas.microsoft.com/office/word/2006/wordml" xmlns:wps="http://schemas.microsoft.com/office/word/2010/wordprocessingShape" mc:Ignorable="w14 w15 w16se w16cid w16 w16cex w16sdtdh wp14">
   <w:body>
     <w:p>
       <w:pPr>
@@ -48,8 +48,14 @@
       <w:pPr>
         <w:pStyle w:val="Titel"/>
         <w:jc w:val="center"/>
-      </w:pPr>
-      <w:r>
+        <w:rPr>
+          <w:lang w:val="en-US"/>
+        </w:rPr>
+      </w:pPr>
+      <w:r>
+        <w:rPr>
+          <w:lang w:val="en-US"/>
+        </w:rPr>
         <w:t>Game Design Document</w:t>
       </w:r>
     </w:p>
@@ -61,17 +67,19 @@
           <w:lang w:val="en-US"/>
         </w:rPr>
       </w:pPr>
-      <w:r>
-        <w:rPr>
-          <w:lang w:val="en-US"/>
-        </w:rPr>
-        <w:t>Neptunia Combat</w:t>
-      </w:r>
-      <w:r>
-        <w:rPr>
-          <w:lang w:val="en-US"/>
-        </w:rPr>
-        <w:t>:</w:t>
+      <w:proofErr w:type="spellStart"/>
+      <w:r>
+        <w:rPr>
+          <w:lang w:val="en-US"/>
+        </w:rPr>
+        <w:t>Neptunia</w:t>
+      </w:r>
+      <w:proofErr w:type="spellEnd"/>
+      <w:r>
+        <w:rPr>
+          <w:lang w:val="en-US"/>
+        </w:rPr>
+        <w:t xml:space="preserve"> Combat:</w:t>
       </w:r>
     </w:p>
     <w:p>
@@ -86,7 +94,13 @@
         <w:rPr>
           <w:lang w:val="en-US"/>
         </w:rPr>
-        <w:t xml:space="preserve">3D fighting game </w:t>
+        <w:t>2</w:t>
+      </w:r>
+      <w:r>
+        <w:rPr>
+          <w:lang w:val="en-US"/>
+        </w:rPr>
+        <w:t xml:space="preserve">D fighting game </w:t>
       </w:r>
       <w:r>
         <w:rPr>
@@ -102,48 +116,1303 @@
         <w:rPr>
           <w:lang w:val="en-US"/>
         </w:rPr>
+        <w:t xml:space="preserve"> with Unity</w:t>
+      </w:r>
+    </w:p>
+    <w:p>
+      <w:pPr>
+        <w:rPr>
+          <w:lang w:val="en-US"/>
+        </w:rPr>
+      </w:pPr>
+      <w:r>
+        <w:rPr>
+          <w:lang w:val="en-US"/>
+        </w:rPr>
+        <w:br w:type="page"/>
+      </w:r>
+    </w:p>
+    <w:p>
+      <w:pPr>
+        <w:rPr>
+          <w:lang w:val="en-US"/>
+        </w:rPr>
+      </w:pPr>
+    </w:p>
+    <w:p>
+      <w:pPr>
+        <w:rPr>
+          <w:lang w:val="en-US"/>
+        </w:rPr>
+      </w:pPr>
+      <w:r>
+        <w:rPr>
+          <w:lang w:val="en-US"/>
+        </w:rPr>
+        <w:br w:type="page"/>
+      </w:r>
+    </w:p>
+    <w:sdt>
+      <w:sdtPr>
+        <w:rPr>
+          <w:lang w:val="nl-NL"/>
+        </w:rPr>
+        <w:id w:val="194206420"/>
+        <w:docPartObj>
+          <w:docPartGallery w:val="Table of Contents"/>
+          <w:docPartUnique/>
+        </w:docPartObj>
+      </w:sdtPr>
+      <w:sdtEndPr>
+        <w:rPr>
+          <w:rFonts w:asciiTheme="minorHAnsi" w:eastAsiaTheme="minorEastAsia" w:hAnsiTheme="minorHAnsi" w:cstheme="minorBidi"/>
+          <w:b/>
+          <w:bCs/>
+          <w:color w:val="auto"/>
+          <w:kern w:val="2"/>
+          <w:sz w:val="22"/>
+          <w:szCs w:val="22"/>
+          <w14:ligatures w14:val="standardContextual"/>
+        </w:rPr>
+      </w:sdtEndPr>
+      <w:sdtContent>
+        <w:p>
+          <w:pPr>
+            <w:pStyle w:val="Kopvaninhoudsopgave"/>
+          </w:pPr>
+          <w:r>
+            <w:rPr>
+              <w:lang w:val="nl-NL"/>
+            </w:rPr>
+            <w:t>Inhoudsopgave</w:t>
+          </w:r>
+        </w:p>
+        <w:p>
+          <w:pPr>
+            <w:pStyle w:val="Inhopg1"/>
+            <w:tabs>
+              <w:tab w:val="left" w:pos="440"/>
+              <w:tab w:val="right" w:leader="dot" w:pos="9062"/>
+            </w:tabs>
+            <w:rPr>
+              <w:noProof/>
+            </w:rPr>
+          </w:pPr>
+          <w:r>
+            <w:fldChar w:fldCharType="begin"/>
+          </w:r>
+          <w:r>
+            <w:instrText xml:space="preserve"> TOC \o "1-3" \h \z \u </w:instrText>
+          </w:r>
+          <w:r>
+            <w:fldChar w:fldCharType="separate"/>
+          </w:r>
+          <w:hyperlink w:anchor="_Toc158630618" w:history="1">
+            <w:r>
+              <w:rPr>
+                <w:rStyle w:val="Hyperlink"/>
+                <w:noProof/>
+                <w:lang w:val="en-US"/>
+              </w:rPr>
+              <w:t>1</w:t>
+            </w:r>
+            <w:r>
+              <w:rPr>
+                <w:noProof/>
+              </w:rPr>
+              <w:tab/>
+            </w:r>
+            <w:r>
+              <w:rPr>
+                <w:rStyle w:val="Hyperlink"/>
+                <w:noProof/>
+                <w:lang w:val="en-US"/>
+              </w:rPr>
+              <w:t>Description</w:t>
+            </w:r>
+            <w:r>
+              <w:rPr>
+                <w:noProof/>
+                <w:webHidden/>
+              </w:rPr>
+              <w:tab/>
+            </w:r>
+            <w:r>
+              <w:rPr>
+                <w:noProof/>
+                <w:webHidden/>
+              </w:rPr>
+              <w:fldChar w:fldCharType="begin"/>
+            </w:r>
+            <w:r>
+              <w:rPr>
+                <w:noProof/>
+                <w:webHidden/>
+              </w:rPr>
+              <w:instrText xml:space="preserve"> PAGEREF _Toc158630618 \h </w:instrText>
+            </w:r>
+            <w:r>
+              <w:rPr>
+                <w:noProof/>
+                <w:webHidden/>
+              </w:rPr>
+            </w:r>
+            <w:r>
+              <w:rPr>
+                <w:noProof/>
+                <w:webHidden/>
+              </w:rPr>
+              <w:fldChar w:fldCharType="separate"/>
+            </w:r>
+            <w:r>
+              <w:rPr>
+                <w:noProof/>
+                <w:webHidden/>
+              </w:rPr>
+              <w:t>4</w:t>
+            </w:r>
+            <w:r>
+              <w:rPr>
+                <w:noProof/>
+                <w:webHidden/>
+              </w:rPr>
+              <w:fldChar w:fldCharType="end"/>
+            </w:r>
+          </w:hyperlink>
+        </w:p>
+        <w:p>
+          <w:pPr>
+            <w:pStyle w:val="Inhopg1"/>
+            <w:tabs>
+              <w:tab w:val="left" w:pos="440"/>
+              <w:tab w:val="right" w:leader="dot" w:pos="9062"/>
+            </w:tabs>
+            <w:rPr>
+              <w:noProof/>
+            </w:rPr>
+          </w:pPr>
+          <w:hyperlink w:anchor="_Toc158630619" w:history="1">
+            <w:r>
+              <w:rPr>
+                <w:rStyle w:val="Hyperlink"/>
+                <w:noProof/>
+                <w:lang w:val="en-US"/>
+              </w:rPr>
+              <w:t>2</w:t>
+            </w:r>
+            <w:r>
+              <w:rPr>
+                <w:noProof/>
+              </w:rPr>
+              <w:tab/>
+            </w:r>
+            <w:r>
+              <w:rPr>
+                <w:rStyle w:val="Hyperlink"/>
+                <w:noProof/>
+                <w:lang w:val="en-US"/>
+              </w:rPr>
+              <w:t>Gameplay</w:t>
+            </w:r>
+            <w:r>
+              <w:rPr>
+                <w:noProof/>
+                <w:webHidden/>
+              </w:rPr>
+              <w:tab/>
+            </w:r>
+            <w:r>
+              <w:rPr>
+                <w:noProof/>
+                <w:webHidden/>
+              </w:rPr>
+              <w:fldChar w:fldCharType="begin"/>
+            </w:r>
+            <w:r>
+              <w:rPr>
+                <w:noProof/>
+                <w:webHidden/>
+              </w:rPr>
+              <w:instrText xml:space="preserve"> PAGEREF _Toc158630619 \h </w:instrText>
+            </w:r>
+            <w:r>
+              <w:rPr>
+                <w:noProof/>
+                <w:webHidden/>
+              </w:rPr>
+            </w:r>
+            <w:r>
+              <w:rPr>
+                <w:noProof/>
+                <w:webHidden/>
+              </w:rPr>
+              <w:fldChar w:fldCharType="separate"/>
+            </w:r>
+            <w:r>
+              <w:rPr>
+                <w:noProof/>
+                <w:webHidden/>
+              </w:rPr>
+              <w:t>4</w:t>
+            </w:r>
+            <w:r>
+              <w:rPr>
+                <w:noProof/>
+                <w:webHidden/>
+              </w:rPr>
+              <w:fldChar w:fldCharType="end"/>
+            </w:r>
+          </w:hyperlink>
+        </w:p>
+        <w:p>
+          <w:pPr>
+            <w:pStyle w:val="Inhopg2"/>
+            <w:tabs>
+              <w:tab w:val="left" w:pos="880"/>
+              <w:tab w:val="right" w:leader="dot" w:pos="9062"/>
+            </w:tabs>
+            <w:rPr>
+              <w:noProof/>
+            </w:rPr>
+          </w:pPr>
+          <w:hyperlink w:anchor="_Toc158630620" w:history="1">
+            <w:r>
+              <w:rPr>
+                <w:rStyle w:val="Hyperlink"/>
+                <w:noProof/>
+                <w:lang w:val="en-US"/>
+              </w:rPr>
+              <w:t>2.1</w:t>
+            </w:r>
+            <w:r>
+              <w:rPr>
+                <w:noProof/>
+              </w:rPr>
+              <w:tab/>
+            </w:r>
+            <w:r>
+              <w:rPr>
+                <w:rStyle w:val="Hyperlink"/>
+                <w:noProof/>
+                <w:lang w:val="en-US"/>
+              </w:rPr>
+              <w:t>Goal</w:t>
+            </w:r>
+            <w:r>
+              <w:rPr>
+                <w:noProof/>
+                <w:webHidden/>
+              </w:rPr>
+              <w:tab/>
+            </w:r>
+            <w:r>
+              <w:rPr>
+                <w:noProof/>
+                <w:webHidden/>
+              </w:rPr>
+              <w:fldChar w:fldCharType="begin"/>
+            </w:r>
+            <w:r>
+              <w:rPr>
+                <w:noProof/>
+                <w:webHidden/>
+              </w:rPr>
+              <w:instrText xml:space="preserve"> PAGEREF _Toc158630620 \h </w:instrText>
+            </w:r>
+            <w:r>
+              <w:rPr>
+                <w:noProof/>
+                <w:webHidden/>
+              </w:rPr>
+            </w:r>
+            <w:r>
+              <w:rPr>
+                <w:noProof/>
+                <w:webHidden/>
+              </w:rPr>
+              <w:fldChar w:fldCharType="separate"/>
+            </w:r>
+            <w:r>
+              <w:rPr>
+                <w:noProof/>
+                <w:webHidden/>
+              </w:rPr>
+              <w:t>4</w:t>
+            </w:r>
+            <w:r>
+              <w:rPr>
+                <w:noProof/>
+                <w:webHidden/>
+              </w:rPr>
+              <w:fldChar w:fldCharType="end"/>
+            </w:r>
+          </w:hyperlink>
+        </w:p>
+        <w:p>
+          <w:pPr>
+            <w:pStyle w:val="Inhopg2"/>
+            <w:tabs>
+              <w:tab w:val="left" w:pos="880"/>
+              <w:tab w:val="right" w:leader="dot" w:pos="9062"/>
+            </w:tabs>
+            <w:rPr>
+              <w:noProof/>
+            </w:rPr>
+          </w:pPr>
+          <w:hyperlink w:anchor="_Toc158630621" w:history="1">
+            <w:r>
+              <w:rPr>
+                <w:rStyle w:val="Hyperlink"/>
+                <w:noProof/>
+                <w:lang w:val="en-US"/>
+              </w:rPr>
+              <w:t>2.2</w:t>
+            </w:r>
+            <w:r>
+              <w:rPr>
+                <w:noProof/>
+              </w:rPr>
+              <w:tab/>
+            </w:r>
+            <w:r>
+              <w:rPr>
+                <w:rStyle w:val="Hyperlink"/>
+                <w:noProof/>
+                <w:lang w:val="en-US"/>
+              </w:rPr>
+              <w:t>Mechanics</w:t>
+            </w:r>
+            <w:r>
+              <w:rPr>
+                <w:noProof/>
+                <w:webHidden/>
+              </w:rPr>
+              <w:tab/>
+            </w:r>
+            <w:r>
+              <w:rPr>
+                <w:noProof/>
+                <w:webHidden/>
+              </w:rPr>
+              <w:fldChar w:fldCharType="begin"/>
+            </w:r>
+            <w:r>
+              <w:rPr>
+                <w:noProof/>
+                <w:webHidden/>
+              </w:rPr>
+              <w:instrText xml:space="preserve"> PAGEREF _Toc158630621 \h </w:instrText>
+            </w:r>
+            <w:r>
+              <w:rPr>
+                <w:noProof/>
+                <w:webHidden/>
+              </w:rPr>
+            </w:r>
+            <w:r>
+              <w:rPr>
+                <w:noProof/>
+                <w:webHidden/>
+              </w:rPr>
+              <w:fldChar w:fldCharType="separate"/>
+            </w:r>
+            <w:r>
+              <w:rPr>
+                <w:noProof/>
+                <w:webHidden/>
+              </w:rPr>
+              <w:t>4</w:t>
+            </w:r>
+            <w:r>
+              <w:rPr>
+                <w:noProof/>
+                <w:webHidden/>
+              </w:rPr>
+              <w:fldChar w:fldCharType="end"/>
+            </w:r>
+          </w:hyperlink>
+        </w:p>
+        <w:p>
+          <w:pPr>
+            <w:pStyle w:val="Inhopg2"/>
+            <w:tabs>
+              <w:tab w:val="left" w:pos="880"/>
+              <w:tab w:val="right" w:leader="dot" w:pos="9062"/>
+            </w:tabs>
+            <w:rPr>
+              <w:noProof/>
+            </w:rPr>
+          </w:pPr>
+          <w:hyperlink w:anchor="_Toc158630622" w:history="1">
+            <w:r>
+              <w:rPr>
+                <w:rStyle w:val="Hyperlink"/>
+                <w:noProof/>
+                <w:lang w:val="en-US"/>
+              </w:rPr>
+              <w:t>2.3</w:t>
+            </w:r>
+            <w:r>
+              <w:rPr>
+                <w:noProof/>
+              </w:rPr>
+              <w:tab/>
+            </w:r>
+            <w:r>
+              <w:rPr>
+                <w:rStyle w:val="Hyperlink"/>
+                <w:noProof/>
+                <w:lang w:val="en-US"/>
+              </w:rPr>
+              <w:t>Moveset</w:t>
+            </w:r>
+            <w:r>
+              <w:rPr>
+                <w:noProof/>
+                <w:webHidden/>
+              </w:rPr>
+              <w:tab/>
+            </w:r>
+            <w:r>
+              <w:rPr>
+                <w:noProof/>
+                <w:webHidden/>
+              </w:rPr>
+              <w:fldChar w:fldCharType="begin"/>
+            </w:r>
+            <w:r>
+              <w:rPr>
+                <w:noProof/>
+                <w:webHidden/>
+              </w:rPr>
+              <w:instrText xml:space="preserve"> PAGEREF _Toc158630622 \h </w:instrText>
+            </w:r>
+            <w:r>
+              <w:rPr>
+                <w:noProof/>
+                <w:webHidden/>
+              </w:rPr>
+            </w:r>
+            <w:r>
+              <w:rPr>
+                <w:noProof/>
+                <w:webHidden/>
+              </w:rPr>
+              <w:fldChar w:fldCharType="separate"/>
+            </w:r>
+            <w:r>
+              <w:rPr>
+                <w:noProof/>
+                <w:webHidden/>
+              </w:rPr>
+              <w:t>4</w:t>
+            </w:r>
+            <w:r>
+              <w:rPr>
+                <w:noProof/>
+                <w:webHidden/>
+              </w:rPr>
+              <w:fldChar w:fldCharType="end"/>
+            </w:r>
+          </w:hyperlink>
+        </w:p>
+        <w:p>
+          <w:pPr>
+            <w:pStyle w:val="Inhopg1"/>
+            <w:tabs>
+              <w:tab w:val="left" w:pos="440"/>
+              <w:tab w:val="right" w:leader="dot" w:pos="9062"/>
+            </w:tabs>
+            <w:rPr>
+              <w:noProof/>
+            </w:rPr>
+          </w:pPr>
+          <w:hyperlink w:anchor="_Toc158630623" w:history="1">
+            <w:r>
+              <w:rPr>
+                <w:rStyle w:val="Hyperlink"/>
+                <w:noProof/>
+                <w:lang w:val="en-US"/>
+              </w:rPr>
+              <w:t>3</w:t>
+            </w:r>
+            <w:r>
+              <w:rPr>
+                <w:noProof/>
+              </w:rPr>
+              <w:tab/>
+            </w:r>
+            <w:r>
+              <w:rPr>
+                <w:rStyle w:val="Hyperlink"/>
+                <w:noProof/>
+                <w:lang w:val="en-US"/>
+              </w:rPr>
+              <w:t>Characters</w:t>
+            </w:r>
+            <w:r>
+              <w:rPr>
+                <w:noProof/>
+                <w:webHidden/>
+              </w:rPr>
+              <w:tab/>
+            </w:r>
+            <w:r>
+              <w:rPr>
+                <w:noProof/>
+                <w:webHidden/>
+              </w:rPr>
+              <w:fldChar w:fldCharType="begin"/>
+            </w:r>
+            <w:r>
+              <w:rPr>
+                <w:noProof/>
+                <w:webHidden/>
+              </w:rPr>
+              <w:instrText xml:space="preserve"> PAGEREF _Toc158630623 \h </w:instrText>
+            </w:r>
+            <w:r>
+              <w:rPr>
+                <w:noProof/>
+                <w:webHidden/>
+              </w:rPr>
+            </w:r>
+            <w:r>
+              <w:rPr>
+                <w:noProof/>
+                <w:webHidden/>
+              </w:rPr>
+              <w:fldChar w:fldCharType="separate"/>
+            </w:r>
+            <w:r>
+              <w:rPr>
+                <w:noProof/>
+                <w:webHidden/>
+              </w:rPr>
+              <w:t>4</w:t>
+            </w:r>
+            <w:r>
+              <w:rPr>
+                <w:noProof/>
+                <w:webHidden/>
+              </w:rPr>
+              <w:fldChar w:fldCharType="end"/>
+            </w:r>
+          </w:hyperlink>
+        </w:p>
+        <w:p>
+          <w:pPr>
+            <w:pStyle w:val="Inhopg1"/>
+            <w:tabs>
+              <w:tab w:val="left" w:pos="440"/>
+              <w:tab w:val="right" w:leader="dot" w:pos="9062"/>
+            </w:tabs>
+            <w:rPr>
+              <w:noProof/>
+            </w:rPr>
+          </w:pPr>
+          <w:hyperlink w:anchor="_Toc158630624" w:history="1">
+            <w:r>
+              <w:rPr>
+                <w:rStyle w:val="Hyperlink"/>
+                <w:noProof/>
+                <w:lang w:val="en-US"/>
+              </w:rPr>
+              <w:t>4</w:t>
+            </w:r>
+            <w:r>
+              <w:rPr>
+                <w:noProof/>
+              </w:rPr>
+              <w:tab/>
+            </w:r>
+            <w:r>
+              <w:rPr>
+                <w:rStyle w:val="Hyperlink"/>
+                <w:noProof/>
+                <w:lang w:val="en-US"/>
+              </w:rPr>
+              <w:t>Controls</w:t>
+            </w:r>
+            <w:r>
+              <w:rPr>
+                <w:noProof/>
+                <w:webHidden/>
+              </w:rPr>
+              <w:tab/>
+            </w:r>
+            <w:r>
+              <w:rPr>
+                <w:noProof/>
+                <w:webHidden/>
+              </w:rPr>
+              <w:fldChar w:fldCharType="begin"/>
+            </w:r>
+            <w:r>
+              <w:rPr>
+                <w:noProof/>
+                <w:webHidden/>
+              </w:rPr>
+              <w:instrText xml:space="preserve"> PAGEREF _Toc158630624 \h </w:instrText>
+            </w:r>
+            <w:r>
+              <w:rPr>
+                <w:noProof/>
+                <w:webHidden/>
+              </w:rPr>
+            </w:r>
+            <w:r>
+              <w:rPr>
+                <w:noProof/>
+                <w:webHidden/>
+              </w:rPr>
+              <w:fldChar w:fldCharType="separate"/>
+            </w:r>
+            <w:r>
+              <w:rPr>
+                <w:noProof/>
+                <w:webHidden/>
+              </w:rPr>
+              <w:t>4</w:t>
+            </w:r>
+            <w:r>
+              <w:rPr>
+                <w:noProof/>
+                <w:webHidden/>
+              </w:rPr>
+              <w:fldChar w:fldCharType="end"/>
+            </w:r>
+          </w:hyperlink>
+        </w:p>
+        <w:p>
+          <w:pPr>
+            <w:pStyle w:val="Inhopg1"/>
+            <w:tabs>
+              <w:tab w:val="left" w:pos="440"/>
+              <w:tab w:val="right" w:leader="dot" w:pos="9062"/>
+            </w:tabs>
+            <w:rPr>
+              <w:noProof/>
+            </w:rPr>
+          </w:pPr>
+          <w:hyperlink w:anchor="_Toc158630625" w:history="1">
+            <w:r>
+              <w:rPr>
+                <w:rStyle w:val="Hyperlink"/>
+                <w:noProof/>
+                <w:lang w:val="en-US"/>
+              </w:rPr>
+              <w:t>5</w:t>
+            </w:r>
+            <w:r>
+              <w:rPr>
+                <w:noProof/>
+              </w:rPr>
+              <w:tab/>
+            </w:r>
+            <w:r>
+              <w:rPr>
+                <w:rStyle w:val="Hyperlink"/>
+                <w:noProof/>
+                <w:lang w:val="en-US"/>
+              </w:rPr>
+              <w:t>User Interface</w:t>
+            </w:r>
+            <w:r>
+              <w:rPr>
+                <w:noProof/>
+                <w:webHidden/>
+              </w:rPr>
+              <w:tab/>
+            </w:r>
+            <w:r>
+              <w:rPr>
+                <w:noProof/>
+                <w:webHidden/>
+              </w:rPr>
+              <w:fldChar w:fldCharType="begin"/>
+            </w:r>
+            <w:r>
+              <w:rPr>
+                <w:noProof/>
+                <w:webHidden/>
+              </w:rPr>
+              <w:instrText xml:space="preserve"> PAGEREF _Toc158630625 \h </w:instrText>
+            </w:r>
+            <w:r>
+              <w:rPr>
+                <w:noProof/>
+                <w:webHidden/>
+              </w:rPr>
+            </w:r>
+            <w:r>
+              <w:rPr>
+                <w:noProof/>
+                <w:webHidden/>
+              </w:rPr>
+              <w:fldChar w:fldCharType="separate"/>
+            </w:r>
+            <w:r>
+              <w:rPr>
+                <w:noProof/>
+                <w:webHidden/>
+              </w:rPr>
+              <w:t>4</w:t>
+            </w:r>
+            <w:r>
+              <w:rPr>
+                <w:noProof/>
+                <w:webHidden/>
+              </w:rPr>
+              <w:fldChar w:fldCharType="end"/>
+            </w:r>
+          </w:hyperlink>
+        </w:p>
+        <w:p>
+          <w:pPr>
+            <w:pStyle w:val="Inhopg1"/>
+            <w:tabs>
+              <w:tab w:val="left" w:pos="440"/>
+              <w:tab w:val="right" w:leader="dot" w:pos="9062"/>
+            </w:tabs>
+            <w:rPr>
+              <w:noProof/>
+            </w:rPr>
+          </w:pPr>
+          <w:hyperlink w:anchor="_Toc158630626" w:history="1">
+            <w:r>
+              <w:rPr>
+                <w:rStyle w:val="Hyperlink"/>
+                <w:noProof/>
+                <w:lang w:val="en-US"/>
+              </w:rPr>
+              <w:t>6</w:t>
+            </w:r>
+            <w:r>
+              <w:rPr>
+                <w:noProof/>
+              </w:rPr>
+              <w:tab/>
+            </w:r>
+            <w:r>
+              <w:rPr>
+                <w:rStyle w:val="Hyperlink"/>
+                <w:noProof/>
+                <w:lang w:val="en-US"/>
+              </w:rPr>
+              <w:t>Levels</w:t>
+            </w:r>
+            <w:r>
+              <w:rPr>
+                <w:noProof/>
+                <w:webHidden/>
+              </w:rPr>
+              <w:tab/>
+            </w:r>
+            <w:r>
+              <w:rPr>
+                <w:noProof/>
+                <w:webHidden/>
+              </w:rPr>
+              <w:fldChar w:fldCharType="begin"/>
+            </w:r>
+            <w:r>
+              <w:rPr>
+                <w:noProof/>
+                <w:webHidden/>
+              </w:rPr>
+              <w:instrText xml:space="preserve"> PAGEREF _Toc158630626 \h </w:instrText>
+            </w:r>
+            <w:r>
+              <w:rPr>
+                <w:noProof/>
+                <w:webHidden/>
+              </w:rPr>
+            </w:r>
+            <w:r>
+              <w:rPr>
+                <w:noProof/>
+                <w:webHidden/>
+              </w:rPr>
+              <w:fldChar w:fldCharType="separate"/>
+            </w:r>
+            <w:r>
+              <w:rPr>
+                <w:noProof/>
+                <w:webHidden/>
+              </w:rPr>
+              <w:t>4</w:t>
+            </w:r>
+            <w:r>
+              <w:rPr>
+                <w:noProof/>
+                <w:webHidden/>
+              </w:rPr>
+              <w:fldChar w:fldCharType="end"/>
+            </w:r>
+          </w:hyperlink>
+        </w:p>
+        <w:p>
+          <w:pPr>
+            <w:pStyle w:val="Inhopg1"/>
+            <w:tabs>
+              <w:tab w:val="left" w:pos="440"/>
+              <w:tab w:val="right" w:leader="dot" w:pos="9062"/>
+            </w:tabs>
+            <w:rPr>
+              <w:noProof/>
+            </w:rPr>
+          </w:pPr>
+          <w:hyperlink w:anchor="_Toc158630627" w:history="1">
+            <w:r>
+              <w:rPr>
+                <w:rStyle w:val="Hyperlink"/>
+                <w:noProof/>
+                <w:lang w:val="en-US"/>
+              </w:rPr>
+              <w:t>7</w:t>
+            </w:r>
+            <w:r>
+              <w:rPr>
+                <w:noProof/>
+              </w:rPr>
+              <w:tab/>
+            </w:r>
+            <w:r>
+              <w:rPr>
+                <w:rStyle w:val="Hyperlink"/>
+                <w:noProof/>
+                <w:lang w:val="en-US"/>
+              </w:rPr>
+              <w:t>Art &amp; Graphics</w:t>
+            </w:r>
+            <w:r>
+              <w:rPr>
+                <w:noProof/>
+                <w:webHidden/>
+              </w:rPr>
+              <w:tab/>
+            </w:r>
+            <w:r>
+              <w:rPr>
+                <w:noProof/>
+                <w:webHidden/>
+              </w:rPr>
+              <w:fldChar w:fldCharType="begin"/>
+            </w:r>
+            <w:r>
+              <w:rPr>
+                <w:noProof/>
+                <w:webHidden/>
+              </w:rPr>
+              <w:instrText xml:space="preserve"> PAGEREF _Toc158630627 \h </w:instrText>
+            </w:r>
+            <w:r>
+              <w:rPr>
+                <w:noProof/>
+                <w:webHidden/>
+              </w:rPr>
+            </w:r>
+            <w:r>
+              <w:rPr>
+                <w:noProof/>
+                <w:webHidden/>
+              </w:rPr>
+              <w:fldChar w:fldCharType="separate"/>
+            </w:r>
+            <w:r>
+              <w:rPr>
+                <w:noProof/>
+                <w:webHidden/>
+              </w:rPr>
+              <w:t>4</w:t>
+            </w:r>
+            <w:r>
+              <w:rPr>
+                <w:noProof/>
+                <w:webHidden/>
+              </w:rPr>
+              <w:fldChar w:fldCharType="end"/>
+            </w:r>
+          </w:hyperlink>
+        </w:p>
+        <w:p>
+          <w:pPr>
+            <w:pStyle w:val="Inhopg1"/>
+            <w:tabs>
+              <w:tab w:val="left" w:pos="440"/>
+              <w:tab w:val="right" w:leader="dot" w:pos="9062"/>
+            </w:tabs>
+            <w:rPr>
+              <w:noProof/>
+            </w:rPr>
+          </w:pPr>
+          <w:hyperlink w:anchor="_Toc158630628" w:history="1">
+            <w:r>
+              <w:rPr>
+                <w:rStyle w:val="Hyperlink"/>
+                <w:noProof/>
+                <w:lang w:val="en-US"/>
+              </w:rPr>
+              <w:t>8</w:t>
+            </w:r>
+            <w:r>
+              <w:rPr>
+                <w:noProof/>
+              </w:rPr>
+              <w:tab/>
+            </w:r>
+            <w:r>
+              <w:rPr>
+                <w:rStyle w:val="Hyperlink"/>
+                <w:noProof/>
+                <w:lang w:val="en-US"/>
+              </w:rPr>
+              <w:t>Audio &amp; Music</w:t>
+            </w:r>
+            <w:r>
+              <w:rPr>
+                <w:noProof/>
+                <w:webHidden/>
+              </w:rPr>
+              <w:tab/>
+            </w:r>
+            <w:r>
+              <w:rPr>
+                <w:noProof/>
+                <w:webHidden/>
+              </w:rPr>
+              <w:fldChar w:fldCharType="begin"/>
+            </w:r>
+            <w:r>
+              <w:rPr>
+                <w:noProof/>
+                <w:webHidden/>
+              </w:rPr>
+              <w:instrText xml:space="preserve"> PAGEREF _Toc158630628 \h </w:instrText>
+            </w:r>
+            <w:r>
+              <w:rPr>
+                <w:noProof/>
+                <w:webHidden/>
+              </w:rPr>
+            </w:r>
+            <w:r>
+              <w:rPr>
+                <w:noProof/>
+                <w:webHidden/>
+              </w:rPr>
+              <w:fldChar w:fldCharType="separate"/>
+            </w:r>
+            <w:r>
+              <w:rPr>
+                <w:noProof/>
+                <w:webHidden/>
+              </w:rPr>
+              <w:t>4</w:t>
+            </w:r>
+            <w:r>
+              <w:rPr>
+                <w:noProof/>
+                <w:webHidden/>
+              </w:rPr>
+              <w:fldChar w:fldCharType="end"/>
+            </w:r>
+          </w:hyperlink>
+        </w:p>
+        <w:p>
+          <w:r>
+            <w:rPr>
+              <w:b/>
+              <w:bCs/>
+              <w:lang w:val="nl-NL"/>
+            </w:rPr>
+            <w:fldChar w:fldCharType="end"/>
+          </w:r>
+        </w:p>
+      </w:sdtContent>
+    </w:sdt>
+    <w:p>
+      <w:pPr>
+        <w:rPr>
+          <w:lang w:val="en-US"/>
+        </w:rPr>
+      </w:pPr>
+    </w:p>
+    <w:p>
+      <w:pPr>
+        <w:rPr>
+          <w:lang w:val="en-US"/>
+        </w:rPr>
+        <w:sectPr>
+          <w:footerReference w:type="default" r:id="rId8"/>
+          <w:pgSz w:w="11906" w:h="16838"/>
+          <w:pgMar w:top="1417" w:right="1417" w:bottom="1417" w:left="1417" w:header="708" w:footer="708" w:gutter="0"/>
+          <w:cols w:space="708"/>
+          <w:titlePg/>
+          <w:docGrid w:linePitch="360"/>
+        </w:sectPr>
+      </w:pPr>
+    </w:p>
+    <w:p>
+      <w:pPr>
+        <w:pStyle w:val="Kop1"/>
+        <w:rPr>
+          <w:lang w:val="en-US"/>
+        </w:rPr>
+      </w:pPr>
+      <w:bookmarkStart w:id="0" w:name="_Toc158630618"/>
+      <w:r>
+        <w:rPr>
+          <w:lang w:val="en-US"/>
+        </w:rPr>
+        <w:lastRenderedPageBreak/>
+        <w:t>D</w:t>
+      </w:r>
+      <w:r>
+        <w:rPr>
+          <w:lang w:val="en-US"/>
+        </w:rPr>
+        <w:t>escription</w:t>
+      </w:r>
+      <w:bookmarkEnd w:id="0"/>
+    </w:p>
+    <w:p>
+      <w:pPr>
+        <w:rPr>
+          <w:lang w:val="en-US"/>
+        </w:rPr>
+      </w:pPr>
+      <w:proofErr w:type="spellStart"/>
+      <w:r>
+        <w:rPr>
+          <w:lang w:val="en-US"/>
+        </w:rPr>
+        <w:t>Neptunia</w:t>
+      </w:r>
+      <w:proofErr w:type="spellEnd"/>
+      <w:r>
+        <w:rPr>
+          <w:lang w:val="en-US"/>
+        </w:rPr>
+        <w:t xml:space="preserve"> Combat is a 2D fighter game featuring the characters from the </w:t>
+      </w:r>
+      <w:proofErr w:type="spellStart"/>
+      <w:r>
+        <w:rPr>
+          <w:lang w:val="en-US"/>
+        </w:rPr>
+        <w:t>Hyper</w:t>
+      </w:r>
+      <w:r>
+        <w:rPr>
+          <w:lang w:val="en-US"/>
+        </w:rPr>
+        <w:t>d</w:t>
+      </w:r>
+      <w:r>
+        <w:rPr>
+          <w:lang w:val="en-US"/>
+        </w:rPr>
+        <w:t>imension</w:t>
+      </w:r>
+      <w:proofErr w:type="spellEnd"/>
+      <w:r>
+        <w:rPr>
+          <w:lang w:val="en-US"/>
+        </w:rPr>
         <w:t xml:space="preserve"> </w:t>
       </w:r>
-      <w:r>
-        <w:rPr>
-          <w:lang w:val="en-US"/>
-        </w:rPr>
-        <w:t>with</w:t>
-      </w:r>
-      <w:r>
-        <w:rPr>
-          <w:lang w:val="en-US"/>
-        </w:rPr>
-        <w:t xml:space="preserve"> Unity</w:t>
-      </w:r>
-    </w:p>
-    <w:p>
-      <w:pPr>
-        <w:rPr>
-          <w:lang w:val="en-US"/>
-        </w:rPr>
-      </w:pPr>
-      <w:r>
-        <w:rPr>
-          <w:lang w:val="en-US"/>
-        </w:rPr>
-        <w:br w:type="page"/>
-      </w:r>
-    </w:p>
-    <w:p>
-      <w:pPr>
-        <w:rPr>
-          <w:lang w:val="en-US"/>
-        </w:rPr>
-      </w:pPr>
+      <w:proofErr w:type="spellStart"/>
+      <w:r>
+        <w:rPr>
+          <w:lang w:val="en-US"/>
+        </w:rPr>
+        <w:t>Neptunia</w:t>
+      </w:r>
+      <w:proofErr w:type="spellEnd"/>
+      <w:r>
+        <w:rPr>
+          <w:lang w:val="en-US"/>
+        </w:rPr>
+        <w:t xml:space="preserve"> series. This game is made with the Unity game engine.</w:t>
+      </w:r>
     </w:p>
     <w:p>
       <w:pPr>
         <w:pStyle w:val="Kop1"/>
-      </w:pPr>
-      <w:r>
-        <w:t>Game Design</w:t>
-      </w:r>
+        <w:rPr>
+          <w:lang w:val="en-US"/>
+        </w:rPr>
+      </w:pPr>
+      <w:bookmarkStart w:id="1" w:name="_Toc158630619"/>
+      <w:r>
+        <w:rPr>
+          <w:lang w:val="en-US"/>
+        </w:rPr>
+        <w:t>Gameplay</w:t>
+      </w:r>
+      <w:bookmarkEnd w:id="1"/>
+    </w:p>
+    <w:p>
+      <w:pPr>
+        <w:pStyle w:val="Kop2"/>
+        <w:rPr>
+          <w:lang w:val="en-US"/>
+        </w:rPr>
+      </w:pPr>
+      <w:bookmarkStart w:id="2" w:name="_Toc158630620"/>
+      <w:r>
+        <w:rPr>
+          <w:lang w:val="en-US"/>
+        </w:rPr>
+        <w:t>Goal</w:t>
+      </w:r>
+      <w:bookmarkEnd w:id="2"/>
+    </w:p>
+    <w:p>
+      <w:pPr>
+        <w:pStyle w:val="Kop2"/>
+        <w:rPr>
+          <w:lang w:val="en-US"/>
+        </w:rPr>
+      </w:pPr>
+      <w:bookmarkStart w:id="3" w:name="_Toc158630621"/>
+      <w:r>
+        <w:rPr>
+          <w:lang w:val="en-US"/>
+        </w:rPr>
+        <w:t>Mechanics</w:t>
+      </w:r>
+      <w:bookmarkEnd w:id="3"/>
+    </w:p>
+    <w:p>
+      <w:pPr>
+        <w:pStyle w:val="Kop2"/>
+        <w:rPr>
+          <w:lang w:val="en-US"/>
+        </w:rPr>
+      </w:pPr>
+      <w:bookmarkStart w:id="4" w:name="_Toc158630622"/>
+      <w:proofErr w:type="spellStart"/>
+      <w:r>
+        <w:rPr>
+          <w:lang w:val="en-US"/>
+        </w:rPr>
+        <w:t>Moveset</w:t>
+      </w:r>
+      <w:bookmarkEnd w:id="4"/>
+      <w:proofErr w:type="spellEnd"/>
+    </w:p>
+    <w:p>
+      <w:pPr>
+        <w:pStyle w:val="Kop1"/>
+        <w:rPr>
+          <w:lang w:val="en-US"/>
+        </w:rPr>
+      </w:pPr>
+      <w:bookmarkStart w:id="5" w:name="_Toc158630623"/>
+      <w:r>
+        <w:rPr>
+          <w:lang w:val="en-US"/>
+        </w:rPr>
+        <w:t>Characters</w:t>
+      </w:r>
+      <w:bookmarkEnd w:id="5"/>
+    </w:p>
+    <w:p>
+      <w:pPr>
+        <w:pStyle w:val="Kop1"/>
+        <w:rPr>
+          <w:lang w:val="en-US"/>
+        </w:rPr>
+      </w:pPr>
+      <w:bookmarkStart w:id="6" w:name="_Toc158630624"/>
+      <w:r>
+        <w:rPr>
+          <w:lang w:val="en-US"/>
+        </w:rPr>
+        <w:t>Controls</w:t>
+      </w:r>
+      <w:bookmarkEnd w:id="6"/>
+    </w:p>
+    <w:p>
+      <w:pPr>
+        <w:pStyle w:val="Kop1"/>
+        <w:rPr>
+          <w:lang w:val="en-US"/>
+        </w:rPr>
+      </w:pPr>
+      <w:bookmarkStart w:id="7" w:name="_Toc158630625"/>
+      <w:r>
+        <w:rPr>
+          <w:lang w:val="en-US"/>
+        </w:rPr>
+        <w:t>User Interface</w:t>
+      </w:r>
+      <w:bookmarkEnd w:id="7"/>
+    </w:p>
+    <w:p>
+      <w:pPr>
+        <w:pStyle w:val="Kop1"/>
+        <w:rPr>
+          <w:lang w:val="en-US"/>
+        </w:rPr>
+      </w:pPr>
+      <w:bookmarkStart w:id="8" w:name="_Toc158630626"/>
+      <w:r>
+        <w:rPr>
+          <w:lang w:val="en-US"/>
+        </w:rPr>
+        <w:t>Levels</w:t>
+      </w:r>
+      <w:bookmarkEnd w:id="8"/>
+    </w:p>
+    <w:p>
+      <w:pPr>
+        <w:pStyle w:val="Kop1"/>
+        <w:rPr>
+          <w:lang w:val="en-US"/>
+        </w:rPr>
+      </w:pPr>
+      <w:bookmarkStart w:id="9" w:name="_Toc158630627"/>
+      <w:r>
+        <w:rPr>
+          <w:lang w:val="en-US"/>
+        </w:rPr>
+        <w:t>Art &amp; Graphics</w:t>
+      </w:r>
+      <w:bookmarkEnd w:id="9"/>
+    </w:p>
+    <w:p>
+      <w:pPr>
+        <w:pStyle w:val="Kop1"/>
+        <w:rPr>
+          <w:lang w:val="en-US"/>
+        </w:rPr>
+      </w:pPr>
+      <w:bookmarkStart w:id="10" w:name="_Toc158630628"/>
+      <w:r>
+        <w:rPr>
+          <w:lang w:val="en-US"/>
+        </w:rPr>
+        <w:t>Audio &amp; Music</w:t>
+      </w:r>
+      <w:bookmarkEnd w:id="10"/>
+    </w:p>
+    <w:p>
+      <w:pPr>
+        <w:rPr>
+          <w:lang w:val="en-US"/>
+        </w:rPr>
+      </w:pPr>
+    </w:p>
+    <w:p>
+      <w:pPr>
+        <w:rPr>
+          <w:lang w:val="en-US"/>
+        </w:rPr>
+      </w:pPr>
     </w:p>
     <w:p>
       <w:pPr>
@@ -153,7 +1422,6 @@
       </w:pPr>
     </w:p>
     <w:sectPr>
-      <w:footerReference w:type="default" r:id="rId7"/>
       <w:pgSz w:w="11906" w:h="16838"/>
       <w:pgMar w:top="1417" w:right="1417" w:bottom="1417" w:left="1417" w:header="708" w:footer="708" w:gutter="0"/>
       <w:cols w:space="708"/>
@@ -164,7 +1432,7 @@
 </file>
 
 <file path=word/endnotes.xml><?xml version="1.0" encoding="utf-8"?>
-<w:endnotes xmlns:wpc="http://schemas.microsoft.com/office/word/2010/wordprocessingCanvas" xmlns:cx="http://schemas.microsoft.com/office/drawing/2014/chartex" xmlns:cx1="http://schemas.microsoft.com/office/drawing/2015/9/8/chartex" xmlns:cx2="http://schemas.microsoft.com/office/drawing/2015/10/21/chartex" xmlns:cx3="http://schemas.microsoft.com/office/drawing/2016/5/9/chartex" xmlns:cx4="http://schemas.microsoft.com/office/drawing/2016/5/10/chartex" xmlns:cx5="http://schemas.microsoft.com/office/drawing/2016/5/11/chartex" xmlns:cx6="http://schemas.microsoft.com/office/drawing/2016/5/12/chartex" xmlns:cx7="http://schemas.microsoft.com/office/drawing/2016/5/13/chartex" xmlns:cx8="http://schemas.microsoft.com/office/drawing/2016/5/14/chartex" xmlns:mc="http://schemas.openxmlformats.org/markup-compatibility/2006" xmlns:aink="http://schemas.microsoft.com/office/drawing/2016/ink" xmlns:am3d="http://schemas.microsoft.com/office/drawing/2017/model3d" xmlns:o="urn:schemas-microsoft-com:office:office" xmlns:oel="http://schemas.microsoft.com/office/2019/extlst" xmlns:r="http://schemas.openxmlformats.org/officeDocument/2006/relationships" xmlns:m="http://schemas.openxmlformats.org/officeDocument/2006/math" xmlns:v="urn:schemas-microsoft-com:vml" xmlns:wp14="http://schemas.microsoft.com/office/word/2010/wordprocessingDrawing" xmlns:wp="http://schemas.openxmlformats.org/drawingml/2006/wordprocessingDrawing" xmlns:w10="urn:schemas-microsoft-com:office:word" xmlns:w="http://schemas.openxmlformats.org/wordprocessingml/2006/main" xmlns:w14="http://schemas.microsoft.com/office/word/2010/wordml" xmlns:w15="http://schemas.microsoft.com/office/word/2012/wordml" xmlns:w16cex="http://schemas.microsoft.com/office/word/2018/wordml/cex" xmlns:w16cid="http://schemas.microsoft.com/office/word/2016/wordml/cid" xmlns:w16="http://schemas.microsoft.com/office/word/2018/wordml" xmlns:w16sdtdh="http://schemas.microsoft.com/office/word/2020/wordml/sdtdatahash" xmlns:w16se="http://schemas.microsoft.com/office/word/2015/wordml/symex" xmlns:wpg="http://schemas.microsoft.com/office/word/2010/wordprocessingGroup" xmlns:wpi="http://schemas.microsoft.com/office/word/2010/wordprocessingInk" xmlns:wne="http://schemas.microsoft.com/office/word/2006/wordml" xmlns:wps="http://schemas.microsoft.com/office/word/2010/wordprocessingShape" mc:Ignorable="w14 w15 w16se w16cid w16 w16cex w16sdtdh wp14">
+<w:endnotes xmlns:wpc="http://schemas.microsoft.com/office/word/2010/wordprocessingCanvas" xmlns:cx="http://schemas.microsoft.com/office/drawing/2014/chartex" xmlns:cx1="http://schemas.microsoft.com/office/drawing/2015/9/8/chartex" xmlns:cx2="http://schemas.microsoft.com/office/drawing/2015/10/21/chartex" xmlns:cx3="http://schemas.microsoft.com/office/drawing/2016/5/9/chartex" xmlns:cx4="http://schemas.microsoft.com/office/drawing/2016/5/10/chartex" xmlns:cx5="http://schemas.microsoft.com/office/drawing/2016/5/11/chartex" xmlns:cx6="http://schemas.microsoft.com/office/drawing/2016/5/12/chartex" xmlns:cx7="http://schemas.microsoft.com/office/drawing/2016/5/13/chartex" xmlns:cx8="http://schemas.microsoft.com/office/drawing/2016/5/14/chartex" xmlns:mc="http://schemas.openxmlformats.org/markup-compatibility/2006" xmlns:aink="http://schemas.microsoft.com/office/drawing/2016/ink" xmlns:am3d="http://schemas.microsoft.com/office/drawing/2017/model3d" xmlns:o="urn:schemas-microsoft-com:office:office" xmlns:r="http://schemas.openxmlformats.org/officeDocument/2006/relationships" xmlns:m="http://schemas.openxmlformats.org/officeDocument/2006/math" xmlns:v="urn:schemas-microsoft-com:vml" xmlns:wp14="http://schemas.microsoft.com/office/word/2010/wordprocessingDrawing" xmlns:wp="http://schemas.openxmlformats.org/drawingml/2006/wordprocessingDrawing" xmlns:w10="urn:schemas-microsoft-com:office:word" xmlns:w="http://schemas.openxmlformats.org/wordprocessingml/2006/main" xmlns:w14="http://schemas.microsoft.com/office/word/2010/wordml" xmlns:w15="http://schemas.microsoft.com/office/word/2012/wordml" xmlns:w16cex="http://schemas.microsoft.com/office/word/2018/wordml/cex" xmlns:w16cid="http://schemas.microsoft.com/office/word/2016/wordml/cid" xmlns:w16="http://schemas.microsoft.com/office/word/2018/wordml" xmlns:w16sdtdh="http://schemas.microsoft.com/office/word/2020/wordml/sdtdatahash" xmlns:w16se="http://schemas.microsoft.com/office/word/2015/wordml/symex" xmlns:wpg="http://schemas.microsoft.com/office/word/2010/wordprocessingGroup" xmlns:wpi="http://schemas.microsoft.com/office/word/2010/wordprocessingInk" xmlns:wne="http://schemas.microsoft.com/office/word/2006/wordml" xmlns:wps="http://schemas.microsoft.com/office/word/2010/wordprocessingShape" mc:Ignorable="w14 w15 w16se w16cid w16 w16cex w16sdtdh wp14">
   <w:endnote w:type="separator" w:id="-1">
     <w:p>
       <w:pPr>
@@ -189,10 +1457,10 @@
 </file>
 
 <file path=word/footer1.xml><?xml version="1.0" encoding="utf-8"?>
-<w:ftr xmlns:wpc="http://schemas.microsoft.com/office/word/2010/wordprocessingCanvas" xmlns:cx="http://schemas.microsoft.com/office/drawing/2014/chartex" xmlns:cx1="http://schemas.microsoft.com/office/drawing/2015/9/8/chartex" xmlns:cx2="http://schemas.microsoft.com/office/drawing/2015/10/21/chartex" xmlns:cx3="http://schemas.microsoft.com/office/drawing/2016/5/9/chartex" xmlns:cx4="http://schemas.microsoft.com/office/drawing/2016/5/10/chartex" xmlns:cx5="http://schemas.microsoft.com/office/drawing/2016/5/11/chartex" xmlns:cx6="http://schemas.microsoft.com/office/drawing/2016/5/12/chartex" xmlns:cx7="http://schemas.microsoft.com/office/drawing/2016/5/13/chartex" xmlns:cx8="http://schemas.microsoft.com/office/drawing/2016/5/14/chartex" xmlns:mc="http://schemas.openxmlformats.org/markup-compatibility/2006" xmlns:aink="http://schemas.microsoft.com/office/drawing/2016/ink" xmlns:am3d="http://schemas.microsoft.com/office/drawing/2017/model3d" xmlns:o="urn:schemas-microsoft-com:office:office" xmlns:oel="http://schemas.microsoft.com/office/2019/extlst" xmlns:r="http://schemas.openxmlformats.org/officeDocument/2006/relationships" xmlns:m="http://schemas.openxmlformats.org/officeDocument/2006/math" xmlns:v="urn:schemas-microsoft-com:vml" xmlns:wp14="http://schemas.microsoft.com/office/word/2010/wordprocessingDrawing" xmlns:wp="http://schemas.openxmlformats.org/drawingml/2006/wordprocessingDrawing" xmlns:w10="urn:schemas-microsoft-com:office:word" xmlns:w="http://schemas.openxmlformats.org/wordprocessingml/2006/main" xmlns:w14="http://schemas.microsoft.com/office/word/2010/wordml" xmlns:w15="http://schemas.microsoft.com/office/word/2012/wordml" xmlns:w16cex="http://schemas.microsoft.com/office/word/2018/wordml/cex" xmlns:w16cid="http://schemas.microsoft.com/office/word/2016/wordml/cid" xmlns:w16="http://schemas.microsoft.com/office/word/2018/wordml" xmlns:w16sdtdh="http://schemas.microsoft.com/office/word/2020/wordml/sdtdatahash" xmlns:w16se="http://schemas.microsoft.com/office/word/2015/wordml/symex" xmlns:wpg="http://schemas.microsoft.com/office/word/2010/wordprocessingGroup" xmlns:wpi="http://schemas.microsoft.com/office/word/2010/wordprocessingInk" xmlns:wne="http://schemas.microsoft.com/office/word/2006/wordml" xmlns:wps="http://schemas.microsoft.com/office/word/2010/wordprocessingShape" mc:Ignorable="w14 w15 w16se w16cid w16 w16cex w16sdtdh wp14">
+<w:ftr xmlns:wpc="http://schemas.microsoft.com/office/word/2010/wordprocessingCanvas" xmlns:cx="http://schemas.microsoft.com/office/drawing/2014/chartex" xmlns:cx1="http://schemas.microsoft.com/office/drawing/2015/9/8/chartex" xmlns:cx2="http://schemas.microsoft.com/office/drawing/2015/10/21/chartex" xmlns:cx3="http://schemas.microsoft.com/office/drawing/2016/5/9/chartex" xmlns:cx4="http://schemas.microsoft.com/office/drawing/2016/5/10/chartex" xmlns:cx5="http://schemas.microsoft.com/office/drawing/2016/5/11/chartex" xmlns:cx6="http://schemas.microsoft.com/office/drawing/2016/5/12/chartex" xmlns:cx7="http://schemas.microsoft.com/office/drawing/2016/5/13/chartex" xmlns:cx8="http://schemas.microsoft.com/office/drawing/2016/5/14/chartex" xmlns:mc="http://schemas.openxmlformats.org/markup-compatibility/2006" xmlns:aink="http://schemas.microsoft.com/office/drawing/2016/ink" xmlns:am3d="http://schemas.microsoft.com/office/drawing/2017/model3d" xmlns:o="urn:schemas-microsoft-com:office:office" xmlns:r="http://schemas.openxmlformats.org/officeDocument/2006/relationships" xmlns:m="http://schemas.openxmlformats.org/officeDocument/2006/math" xmlns:v="urn:schemas-microsoft-com:vml" xmlns:wp14="http://schemas.microsoft.com/office/word/2010/wordprocessingDrawing" xmlns:wp="http://schemas.openxmlformats.org/drawingml/2006/wordprocessingDrawing" xmlns:w10="urn:schemas-microsoft-com:office:word" xmlns:w="http://schemas.openxmlformats.org/wordprocessingml/2006/main" xmlns:w14="http://schemas.microsoft.com/office/word/2010/wordml" xmlns:w15="http://schemas.microsoft.com/office/word/2012/wordml" xmlns:w16cex="http://schemas.microsoft.com/office/word/2018/wordml/cex" xmlns:w16cid="http://schemas.microsoft.com/office/word/2016/wordml/cid" xmlns:w16="http://schemas.microsoft.com/office/word/2018/wordml" xmlns:w16sdtdh="http://schemas.microsoft.com/office/word/2020/wordml/sdtdatahash" xmlns:w16se="http://schemas.microsoft.com/office/word/2015/wordml/symex" xmlns:wpg="http://schemas.microsoft.com/office/word/2010/wordprocessingGroup" xmlns:wpi="http://schemas.microsoft.com/office/word/2010/wordprocessingInk" xmlns:wne="http://schemas.microsoft.com/office/word/2006/wordml" xmlns:wps="http://schemas.microsoft.com/office/word/2010/wordprocessingShape" mc:Ignorable="w14 w15 w16se w16cid w16 w16cex w16sdtdh wp14">
   <w:sdt>
     <w:sdtPr>
-      <w:id w:val="1993597857"/>
+      <w:id w:val="1815294994"/>
       <w:docPartObj>
         <w:docPartGallery w:val="Page Numbers (Bottom of Page)"/>
         <w:docPartUnique/>
@@ -229,18 +1497,12 @@
     <w:pPr>
       <w:pStyle w:val="Voettekst"/>
     </w:pPr>
-    <w:r>
-      <w:t>Jonathan</w:t>
-    </w:r>
-    <w:r>
-      <w:t xml:space="preserve"> Vercammen</w:t>
-    </w:r>
   </w:p>
 </w:ftr>
 </file>
 
 <file path=word/footnotes.xml><?xml version="1.0" encoding="utf-8"?>
-<w:footnotes xmlns:wpc="http://schemas.microsoft.com/office/word/2010/wordprocessingCanvas" xmlns:cx="http://schemas.microsoft.com/office/drawing/2014/chartex" xmlns:cx1="http://schemas.microsoft.com/office/drawing/2015/9/8/chartex" xmlns:cx2="http://schemas.microsoft.com/office/drawing/2015/10/21/chartex" xmlns:cx3="http://schemas.microsoft.com/office/drawing/2016/5/9/chartex" xmlns:cx4="http://schemas.microsoft.com/office/drawing/2016/5/10/chartex" xmlns:cx5="http://schemas.microsoft.com/office/drawing/2016/5/11/chartex" xmlns:cx6="http://schemas.microsoft.com/office/drawing/2016/5/12/chartex" xmlns:cx7="http://schemas.microsoft.com/office/drawing/2016/5/13/chartex" xmlns:cx8="http://schemas.microsoft.com/office/drawing/2016/5/14/chartex" xmlns:mc="http://schemas.openxmlformats.org/markup-compatibility/2006" xmlns:aink="http://schemas.microsoft.com/office/drawing/2016/ink" xmlns:am3d="http://schemas.microsoft.com/office/drawing/2017/model3d" xmlns:o="urn:schemas-microsoft-com:office:office" xmlns:oel="http://schemas.microsoft.com/office/2019/extlst" xmlns:r="http://schemas.openxmlformats.org/officeDocument/2006/relationships" xmlns:m="http://schemas.openxmlformats.org/officeDocument/2006/math" xmlns:v="urn:schemas-microsoft-com:vml" xmlns:wp14="http://schemas.microsoft.com/office/word/2010/wordprocessingDrawing" xmlns:wp="http://schemas.openxmlformats.org/drawingml/2006/wordprocessingDrawing" xmlns:w10="urn:schemas-microsoft-com:office:word" xmlns:w="http://schemas.openxmlformats.org/wordprocessingml/2006/main" xmlns:w14="http://schemas.microsoft.com/office/word/2010/wordml" xmlns:w15="http://schemas.microsoft.com/office/word/2012/wordml" xmlns:w16cex="http://schemas.microsoft.com/office/word/2018/wordml/cex" xmlns:w16cid="http://schemas.microsoft.com/office/word/2016/wordml/cid" xmlns:w16="http://schemas.microsoft.com/office/word/2018/wordml" xmlns:w16sdtdh="http://schemas.microsoft.com/office/word/2020/wordml/sdtdatahash" xmlns:w16se="http://schemas.microsoft.com/office/word/2015/wordml/symex" xmlns:wpg="http://schemas.microsoft.com/office/word/2010/wordprocessingGroup" xmlns:wpi="http://schemas.microsoft.com/office/word/2010/wordprocessingInk" xmlns:wne="http://schemas.microsoft.com/office/word/2006/wordml" xmlns:wps="http://schemas.microsoft.com/office/word/2010/wordprocessingShape" mc:Ignorable="w14 w15 w16se w16cid w16 w16cex w16sdtdh wp14">
+<w:footnotes xmlns:wpc="http://schemas.microsoft.com/office/word/2010/wordprocessingCanvas" xmlns:cx="http://schemas.microsoft.com/office/drawing/2014/chartex" xmlns:cx1="http://schemas.microsoft.com/office/drawing/2015/9/8/chartex" xmlns:cx2="http://schemas.microsoft.com/office/drawing/2015/10/21/chartex" xmlns:cx3="http://schemas.microsoft.com/office/drawing/2016/5/9/chartex" xmlns:cx4="http://schemas.microsoft.com/office/drawing/2016/5/10/chartex" xmlns:cx5="http://schemas.microsoft.com/office/drawing/2016/5/11/chartex" xmlns:cx6="http://schemas.microsoft.com/office/drawing/2016/5/12/chartex" xmlns:cx7="http://schemas.microsoft.com/office/drawing/2016/5/13/chartex" xmlns:cx8="http://schemas.microsoft.com/office/drawing/2016/5/14/chartex" xmlns:mc="http://schemas.openxmlformats.org/markup-compatibility/2006" xmlns:aink="http://schemas.microsoft.com/office/drawing/2016/ink" xmlns:am3d="http://schemas.microsoft.com/office/drawing/2017/model3d" xmlns:o="urn:schemas-microsoft-com:office:office" xmlns:r="http://schemas.openxmlformats.org/officeDocument/2006/relationships" xmlns:m="http://schemas.openxmlformats.org/officeDocument/2006/math" xmlns:v="urn:schemas-microsoft-com:vml" xmlns:wp14="http://schemas.microsoft.com/office/word/2010/wordprocessingDrawing" xmlns:wp="http://schemas.openxmlformats.org/drawingml/2006/wordprocessingDrawing" xmlns:w10="urn:schemas-microsoft-com:office:word" xmlns:w="http://schemas.openxmlformats.org/wordprocessingml/2006/main" xmlns:w14="http://schemas.microsoft.com/office/word/2010/wordml" xmlns:w15="http://schemas.microsoft.com/office/word/2012/wordml" xmlns:w16cex="http://schemas.microsoft.com/office/word/2018/wordml/cex" xmlns:w16cid="http://schemas.microsoft.com/office/word/2016/wordml/cid" xmlns:w16="http://schemas.microsoft.com/office/word/2018/wordml" xmlns:w16sdtdh="http://schemas.microsoft.com/office/word/2020/wordml/sdtdatahash" xmlns:w16se="http://schemas.microsoft.com/office/word/2015/wordml/symex" xmlns:wpg="http://schemas.microsoft.com/office/word/2010/wordprocessingGroup" xmlns:wpi="http://schemas.microsoft.com/office/word/2010/wordprocessingInk" xmlns:wne="http://schemas.microsoft.com/office/word/2006/wordml" xmlns:wps="http://schemas.microsoft.com/office/word/2010/wordprocessingShape" mc:Ignorable="w14 w15 w16se w16cid w16 w16cex w16sdtdh wp14">
   <w:footnote w:type="separator" w:id="-1">
     <w:p>
       <w:pPr>
@@ -265,7 +1527,7 @@
 </file>
 
 <file path=word/numbering.xml><?xml version="1.0" encoding="utf-8"?>
-<w:numbering xmlns:wpc="http://schemas.microsoft.com/office/word/2010/wordprocessingCanvas" xmlns:cx="http://schemas.microsoft.com/office/drawing/2014/chartex" xmlns:cx1="http://schemas.microsoft.com/office/drawing/2015/9/8/chartex" xmlns:cx2="http://schemas.microsoft.com/office/drawing/2015/10/21/chartex" xmlns:cx3="http://schemas.microsoft.com/office/drawing/2016/5/9/chartex" xmlns:cx4="http://schemas.microsoft.com/office/drawing/2016/5/10/chartex" xmlns:cx5="http://schemas.microsoft.com/office/drawing/2016/5/11/chartex" xmlns:cx6="http://schemas.microsoft.com/office/drawing/2016/5/12/chartex" xmlns:cx7="http://schemas.microsoft.com/office/drawing/2016/5/13/chartex" xmlns:cx8="http://schemas.microsoft.com/office/drawing/2016/5/14/chartex" xmlns:mc="http://schemas.openxmlformats.org/markup-compatibility/2006" xmlns:aink="http://schemas.microsoft.com/office/drawing/2016/ink" xmlns:am3d="http://schemas.microsoft.com/office/drawing/2017/model3d" xmlns:o="urn:schemas-microsoft-com:office:office" xmlns:oel="http://schemas.microsoft.com/office/2019/extlst" xmlns:r="http://schemas.openxmlformats.org/officeDocument/2006/relationships" xmlns:m="http://schemas.openxmlformats.org/officeDocument/2006/math" xmlns:v="urn:schemas-microsoft-com:vml" xmlns:wp14="http://schemas.microsoft.com/office/word/2010/wordprocessingDrawing" xmlns:wp="http://schemas.openxmlformats.org/drawingml/2006/wordprocessingDrawing" xmlns:w10="urn:schemas-microsoft-com:office:word" xmlns:w="http://schemas.openxmlformats.org/wordprocessingml/2006/main" xmlns:w14="http://schemas.microsoft.com/office/word/2010/wordml" xmlns:w15="http://schemas.microsoft.com/office/word/2012/wordml" xmlns:w16cex="http://schemas.microsoft.com/office/word/2018/wordml/cex" xmlns:w16cid="http://schemas.microsoft.com/office/word/2016/wordml/cid" xmlns:w16="http://schemas.microsoft.com/office/word/2018/wordml" xmlns:w16sdtdh="http://schemas.microsoft.com/office/word/2020/wordml/sdtdatahash" xmlns:w16se="http://schemas.microsoft.com/office/word/2015/wordml/symex" xmlns:wpg="http://schemas.microsoft.com/office/word/2010/wordprocessingGroup" xmlns:wpi="http://schemas.microsoft.com/office/word/2010/wordprocessingInk" xmlns:wne="http://schemas.microsoft.com/office/word/2006/wordml" xmlns:wps="http://schemas.microsoft.com/office/word/2010/wordprocessingShape" mc:Ignorable="w14 w15 w16se w16cid w16 w16cex w16sdtdh wp14">
+<w:numbering xmlns:wpc="http://schemas.microsoft.com/office/word/2010/wordprocessingCanvas" xmlns:cx="http://schemas.microsoft.com/office/drawing/2014/chartex" xmlns:cx1="http://schemas.microsoft.com/office/drawing/2015/9/8/chartex" xmlns:cx2="http://schemas.microsoft.com/office/drawing/2015/10/21/chartex" xmlns:cx3="http://schemas.microsoft.com/office/drawing/2016/5/9/chartex" xmlns:cx4="http://schemas.microsoft.com/office/drawing/2016/5/10/chartex" xmlns:cx5="http://schemas.microsoft.com/office/drawing/2016/5/11/chartex" xmlns:cx6="http://schemas.microsoft.com/office/drawing/2016/5/12/chartex" xmlns:cx7="http://schemas.microsoft.com/office/drawing/2016/5/13/chartex" xmlns:cx8="http://schemas.microsoft.com/office/drawing/2016/5/14/chartex" xmlns:mc="http://schemas.openxmlformats.org/markup-compatibility/2006" xmlns:aink="http://schemas.microsoft.com/office/drawing/2016/ink" xmlns:am3d="http://schemas.microsoft.com/office/drawing/2017/model3d" xmlns:o="urn:schemas-microsoft-com:office:office" xmlns:r="http://schemas.openxmlformats.org/officeDocument/2006/relationships" xmlns:m="http://schemas.openxmlformats.org/officeDocument/2006/math" xmlns:v="urn:schemas-microsoft-com:vml" xmlns:wp14="http://schemas.microsoft.com/office/word/2010/wordprocessingDrawing" xmlns:wp="http://schemas.openxmlformats.org/drawingml/2006/wordprocessingDrawing" xmlns:w10="urn:schemas-microsoft-com:office:word" xmlns:w="http://schemas.openxmlformats.org/wordprocessingml/2006/main" xmlns:w14="http://schemas.microsoft.com/office/word/2010/wordml" xmlns:w15="http://schemas.microsoft.com/office/word/2012/wordml" xmlns:w16cex="http://schemas.microsoft.com/office/word/2018/wordml/cex" xmlns:w16cid="http://schemas.microsoft.com/office/word/2016/wordml/cid" xmlns:w16="http://schemas.microsoft.com/office/word/2018/wordml" xmlns:w16sdtdh="http://schemas.microsoft.com/office/word/2020/wordml/sdtdatahash" xmlns:w16se="http://schemas.microsoft.com/office/word/2015/wordml/symex" xmlns:wpg="http://schemas.microsoft.com/office/word/2010/wordprocessingGroup" xmlns:wpi="http://schemas.microsoft.com/office/word/2010/wordprocessingInk" xmlns:wne="http://schemas.microsoft.com/office/word/2006/wordml" xmlns:wps="http://schemas.microsoft.com/office/word/2010/wordprocessingShape" mc:Ignorable="w14 w15 w16se w16cid w16 w16cex w16sdtdh wp14">
   <w:abstractNum w:abstractNumId="0" w15:restartNumberingAfterBreak="0">
     <w:nsid w:val="41146174"/>
     <w:multiLevelType w:val="multilevel"/>
@@ -447,10 +1709,10 @@
       </w:pPr>
     </w:lvl>
   </w:abstractNum>
-  <w:num w:numId="1" w16cid:durableId="1369523633">
+  <w:num w:numId="1">
     <w:abstractNumId w:val="1"/>
   </w:num>
-  <w:num w:numId="2" w16cid:durableId="1171526054">
+  <w:num w:numId="2">
     <w:abstractNumId w:val="0"/>
   </w:num>
 </w:numbering>
@@ -913,7 +2175,6 @@
     <w:next w:val="Standaard"/>
     <w:link w:val="Kop3Char"/>
     <w:uiPriority w:val="9"/>
-    <w:semiHidden/>
     <w:unhideWhenUsed/>
     <w:qFormat/>
     <w:rsid w:val="008B1F24"/>
@@ -1148,7 +2409,6 @@
     <w:basedOn w:val="Standaardalinea-lettertype"/>
     <w:link w:val="Kop3"/>
     <w:uiPriority w:val="9"/>
-    <w:semiHidden/>
     <w:rsid w:val="008B1F24"/>
     <w:rPr>
       <w:rFonts w:eastAsiaTheme="majorEastAsia" w:cstheme="majorBidi"/>
@@ -1461,6 +2721,72 @@
     <w:link w:val="Voettekst"/>
     <w:uiPriority w:val="99"/>
     <w:rsid w:val="00B730CB"/>
+  </w:style>
+  <w:style w:type="paragraph" w:styleId="Kopvaninhoudsopgave">
+    <w:name w:val="TOC Heading"/>
+    <w:basedOn w:val="Kop1"/>
+    <w:next w:val="Standaard"/>
+    <w:uiPriority w:val="39"/>
+    <w:unhideWhenUsed/>
+    <w:qFormat/>
+    <w:rsid w:val="00C8019A"/>
+    <w:pPr>
+      <w:numPr>
+        <w:numId w:val="0"/>
+      </w:numPr>
+      <w:spacing w:before="240" w:after="0"/>
+      <w:outlineLvl w:val="9"/>
+    </w:pPr>
+    <w:rPr>
+      <w:kern w:val="0"/>
+      <w:sz w:val="32"/>
+      <w:szCs w:val="32"/>
+      <w14:ligatures w14:val="none"/>
+    </w:rPr>
+  </w:style>
+  <w:style w:type="paragraph" w:styleId="Inhopg1">
+    <w:name w:val="toc 1"/>
+    <w:basedOn w:val="Standaard"/>
+    <w:next w:val="Standaard"/>
+    <w:autoRedefine/>
+    <w:uiPriority w:val="39"/>
+    <w:unhideWhenUsed/>
+    <w:rsid w:val="00C8019A"/>
+    <w:pPr>
+      <w:spacing w:after="100"/>
+    </w:pPr>
+  </w:style>
+  <w:style w:type="paragraph" w:styleId="Inhopg2">
+    <w:name w:val="toc 2"/>
+    <w:basedOn w:val="Standaard"/>
+    <w:next w:val="Standaard"/>
+    <w:autoRedefine/>
+    <w:uiPriority w:val="39"/>
+    <w:unhideWhenUsed/>
+    <w:rsid w:val="00C8019A"/>
+    <w:pPr>
+      <w:spacing w:after="100"/>
+      <w:ind w:left="220"/>
+    </w:pPr>
+  </w:style>
+  <w:style w:type="character" w:styleId="Hyperlink">
+    <w:name w:val="Hyperlink"/>
+    <w:basedOn w:val="Standaardalinea-lettertype"/>
+    <w:uiPriority w:val="99"/>
+    <w:unhideWhenUsed/>
+    <w:rsid w:val="00C8019A"/>
+    <w:rPr>
+      <w:color w:val="0563C1" w:themeColor="hyperlink"/>
+      <w:u w:val="single"/>
+    </w:rPr>
+  </w:style>
+  <w:style w:type="character" w:styleId="Regelnummer">
+    <w:name w:val="line number"/>
+    <w:basedOn w:val="Standaardalinea-lettertype"/>
+    <w:uiPriority w:val="99"/>
+    <w:semiHidden/>
+    <w:unhideWhenUsed/>
+    <w:rsid w:val="00C8019A"/>
   </w:style>
 </w:styles>
 </file>
@@ -1758,4 +3084,16 @@
     </a:ext>
   </a:extLst>
 </a:theme>
+</file>
+
+<file path=customXml/item1.xml><?xml version="1.0" encoding="utf-8"?>
+<b:Sources xmlns:b="http://schemas.openxmlformats.org/officeDocument/2006/bibliography" xmlns="http://schemas.openxmlformats.org/officeDocument/2006/bibliography" SelectedStyle="\APASixthEditionOfficeOnline.xsl" StyleName="APA" Version="6"/>
+</file>
+
+<file path=customXml/itemProps1.xml><?xml version="1.0" encoding="utf-8"?>
+<ds:datastoreItem xmlns:ds="http://schemas.openxmlformats.org/officeDocument/2006/customXml" ds:itemID="{34C7CEB8-CE39-4325-B2DA-103AC3CCA4B4}">
+  <ds:schemaRefs>
+    <ds:schemaRef ds:uri="http://schemas.openxmlformats.org/officeDocument/2006/bibliography"/>
+  </ds:schemaRefs>
+</ds:datastoreItem>
 </file>
</xml_diff>